<commit_message>
updates to new section on footnote markers
</commit_message>
<xml_diff>
--- a/survey/ELREQ-Survey-1-US-Letter.docx
+++ b/survey/ELREQ-Survey-1-US-Letter.docx
@@ -3105,7 +3105,7 @@
         <w:t>ገና፟</w:t>
       </w:r>
       <w:r>
-        <w:t xml:space="preserve">) and may appear in a single dot form. Outside of linguistic works, the germination mark appears most famously in Haddis Alemayehu’s used a </w:t>
+        <w:t xml:space="preserve">) and may appear in a single dot form. Outside of linguistic works, the gemination mark appears most famously in Haddis Alemayehu’s used a </w:t>
       </w:r>
       <w:r>
         <w:rPr>
@@ -9516,6 +9516,9 @@
         <w:t xml:space="preserve">    </w:t>
       </w:r>
       <w:r>
+        <w:br/>
+      </w:r>
+      <w:r>
         <w:rPr>
           <w:rFonts w:ascii="Arial Unicode MS" w:eastAsia="Arial Unicode MS" w:hAnsi="Arial Unicode MS" w:cs="Arial Unicode MS" w:hint="eastAsia"/>
         </w:rPr>
@@ -10263,24 +10266,96 @@
         <w:rPr>
           <w:shd w:val="clear" w:color="auto" w:fill="FFFFFF"/>
         </w:rPr>
-        <w:t>Using Microsoft Word as a reference point, Footnote counters are simple superscripted cardinal numbers. The superscripted text is "top-aligned" with the reference text. This alignment style works well the letters of the typeface are fixed height, but may not be visually optimal in a variable height writing sytem</w:t>
+        <w:t>Footnote counters are simple superscripted cardinal numb</w:t>
       </w:r>
       <w:r>
         <w:rPr>
           <w:shd w:val="clear" w:color="auto" w:fill="FFFFFF"/>
         </w:rPr>
+        <w:t>ers. Microsoft Word, for example, will “top-aligned”</w:t>
+      </w:r>
+      <w:r>
+        <w:rPr>
+          <w:shd w:val="clear" w:color="auto" w:fill="FFFFFF"/>
+        </w:rPr>
+        <w:t xml:space="preserve"> </w:t>
+      </w:r>
+      <w:r>
+        <w:rPr>
+          <w:shd w:val="clear" w:color="auto" w:fill="FFFFFF"/>
+        </w:rPr>
+        <w:t xml:space="preserve">the superscripted text </w:t>
+      </w:r>
+      <w:r>
+        <w:rPr>
+          <w:shd w:val="clear" w:color="auto" w:fill="FFFFFF"/>
+        </w:rPr>
+        <w:t xml:space="preserve">with the reference text. </w:t>
+      </w:r>
+      <w:r>
+        <w:rPr>
+          <w:shd w:val="clear" w:color="auto" w:fill="FFFFFF"/>
+        </w:rPr>
+        <w:t xml:space="preserve">Other text presentation systems, such as web browsers, may raise the superscripted text further. Both </w:t>
+      </w:r>
+      <w:r>
+        <w:rPr>
+          <w:shd w:val="clear" w:color="auto" w:fill="FFFFFF"/>
+        </w:rPr>
+        <w:t>alignment style</w:t>
+      </w:r>
+      <w:r>
+        <w:rPr>
+          <w:shd w:val="clear" w:color="auto" w:fill="FFFFFF"/>
+        </w:rPr>
+        <w:t>s work</w:t>
+      </w:r>
+      <w:r>
+        <w:rPr>
+          <w:shd w:val="clear" w:color="auto" w:fill="FFFFFF"/>
+        </w:rPr>
+        <w:t xml:space="preserve"> well </w:t>
+      </w:r>
+      <w:r>
+        <w:rPr>
+          <w:shd w:val="clear" w:color="auto" w:fill="FFFFFF"/>
+        </w:rPr>
+        <w:t>when</w:t>
+      </w:r>
+      <w:r>
+        <w:rPr>
+          <w:shd w:val="clear" w:color="auto" w:fill="FFFFFF"/>
+        </w:rPr>
+        <w:t xml:space="preserve"> letters </w:t>
+      </w:r>
+      <w:r>
+        <w:rPr>
+          <w:shd w:val="clear" w:color="auto" w:fill="FFFFFF"/>
+        </w:rPr>
+        <w:t>have a</w:t>
+      </w:r>
+      <w:r>
+        <w:rPr>
+          <w:shd w:val="clear" w:color="auto" w:fill="FFFFFF"/>
+        </w:rPr>
+        <w:t xml:space="preserve"> fixed height, but may not be visually optimal in a variable height writing sytem</w:t>
+      </w:r>
+      <w:r>
+        <w:rPr>
+          <w:shd w:val="clear" w:color="auto" w:fill="FFFFFF"/>
+        </w:rPr>
         <w:t>.</w:t>
       </w:r>
-    </w:p>
-    <w:p>
-      <w:pPr>
-        <w:ind w:firstLine="720"/>
-        <w:jc w:val="both"/>
-      </w:pPr>
       <w:r>
         <w:rPr>
           <w:shd w:val="clear" w:color="auto" w:fill="FFFFFF"/>
         </w:rPr>
+        <w:t xml:space="preserve"> </w:t>
+      </w:r>
+      <w:r>
+        <w:rPr>
+          <w:shd w:val="clear" w:color="auto" w:fill="FFFFFF"/>
+        </w:rPr>
         <w:t>The variable heights of Ethiopic letters introduces the same “fixed-vs-floating” issue with superscript text as discussed in the previous section on the Ethiopic gemination mark.</w:t>
       </w:r>
     </w:p>
@@ -10288,6 +10363,7 @@
       <w:r>
         <w:rPr>
           <w:rFonts w:ascii="Abyssinica SIL" w:hAnsi="Abyssinica SIL" w:cs="Abyssinica SIL"/>
+          <w:noProof/>
           <w:sz w:val="48"/>
           <w:szCs w:val="48"/>
         </w:rPr>
@@ -10399,6 +10475,7 @@
       <w:r>
         <w:rPr>
           <w:rFonts w:ascii="Abyssinica SIL" w:hAnsi="Abyssinica SIL" w:cs="Abyssinica SIL"/>
+          <w:noProof/>
           <w:sz w:val="48"/>
           <w:szCs w:val="48"/>
         </w:rPr>
@@ -10510,6 +10587,7 @@
       <w:r>
         <w:rPr>
           <w:rFonts w:ascii="Abyssinica SIL" w:hAnsi="Abyssinica SIL" w:cs="Abyssinica SIL"/>
+          <w:noProof/>
           <w:sz w:val="48"/>
           <w:szCs w:val="48"/>
         </w:rPr>
@@ -11611,7 +11689,18 @@
         </w:rPr>
       </w:pPr>
       <w:r>
-        <w:t>Top-alignment of superscript text may only be an MS Word practice; superscript in web documents does not appear to follow the same vertical alignment rules.</w:t>
+        <w:t>Top-alignment of su</w:t>
+      </w:r>
+      <w:r>
+        <w:t>perscript text may only be an Microsoft</w:t>
+      </w:r>
+      <w:r>
+        <w:t xml:space="preserve"> Word practice; </w:t>
+      </w:r>
+      <w:bookmarkStart w:id="0" w:name="_GoBack"/>
+      <w:bookmarkEnd w:id="0"/>
+      <w:r>
+        <w:t>superscript in web documents does not appear to follow the same vertical alignment rules.</w:t>
       </w:r>
       <w:r>
         <w:br/>
@@ -19621,8 +19710,6 @@
       <w:r>
         <w:t xml:space="preserve"> The question of best list counter suffix for Ethiopic literature arrises here as well.  Examples for consideration:</w:t>
       </w:r>
-      <w:bookmarkStart w:id="0" w:name="_GoBack"/>
-      <w:bookmarkEnd w:id="0"/>
     </w:p>
     <w:p>
       <w:pPr>
@@ -20350,16 +20437,7 @@
                 <w:sz w:val="28"/>
                 <w:szCs w:val="28"/>
               </w:rPr>
-              <w:t>Western</w:t>
-            </w:r>
-            <w:r>
-              <w:rPr>
-                <w:rFonts w:asciiTheme="majorHAnsi" w:hAnsiTheme="majorHAnsi" w:cstheme="majorHAnsi"/>
-                <w:b/>
-                <w:sz w:val="28"/>
-                <w:szCs w:val="28"/>
-              </w:rPr>
-              <w:t xml:space="preserve"> Numeral Lists</w:t>
+              <w:t>Western Numeral Lists</w:t>
             </w:r>
           </w:p>
         </w:tc>
@@ -20402,15 +20480,7 @@
                 <w:sz w:val="28"/>
                 <w:szCs w:val="28"/>
               </w:rPr>
-              <w:t>2፡</w:t>
-            </w:r>
-            <w:r>
-              <w:rPr>
-                <w:rFonts w:ascii="Abyssinica SIL" w:hAnsi="Abyssinica SIL" w:cs="Abyssinica SIL"/>
-                <w:sz w:val="28"/>
-                <w:szCs w:val="28"/>
-              </w:rPr>
-              <w:t>…</w:t>
+              <w:t>2፡…</w:t>
             </w:r>
           </w:p>
           <w:p>
@@ -20428,15 +20498,7 @@
                 <w:sz w:val="28"/>
                 <w:szCs w:val="28"/>
               </w:rPr>
-              <w:t>3፡</w:t>
-            </w:r>
-            <w:r>
-              <w:rPr>
-                <w:rFonts w:ascii="Abyssinica SIL" w:hAnsi="Abyssinica SIL" w:cs="Abyssinica SIL"/>
-                <w:sz w:val="28"/>
-                <w:szCs w:val="28"/>
-              </w:rPr>
-              <w:t>…</w:t>
+              <w:t>3፡…</w:t>
             </w:r>
           </w:p>
           <w:p>
@@ -20454,15 +20516,7 @@
                 <w:sz w:val="28"/>
                 <w:szCs w:val="28"/>
               </w:rPr>
-              <w:t>4</w:t>
-            </w:r>
-            <w:r>
-              <w:rPr>
-                <w:rFonts w:ascii="Abyssinica SIL" w:hAnsi="Abyssinica SIL" w:cs="Abyssinica SIL"/>
-                <w:sz w:val="28"/>
-                <w:szCs w:val="28"/>
-              </w:rPr>
-              <w:t>፡…</w:t>
+              <w:t>4፡…</w:t>
             </w:r>
           </w:p>
           <w:p>
@@ -20503,15 +20557,7 @@
                 <w:sz w:val="28"/>
                 <w:szCs w:val="28"/>
               </w:rPr>
-              <w:t>1/</w:t>
-            </w:r>
-            <w:r>
-              <w:rPr>
-                <w:rFonts w:ascii="Abyssinica SIL" w:hAnsi="Abyssinica SIL" w:cs="Abyssinica SIL"/>
-                <w:sz w:val="28"/>
-                <w:szCs w:val="28"/>
-              </w:rPr>
-              <w:t>…</w:t>
+              <w:t>1/…</w:t>
             </w:r>
           </w:p>
           <w:p>
@@ -20529,15 +20575,7 @@
                 <w:sz w:val="28"/>
                 <w:szCs w:val="28"/>
               </w:rPr>
-              <w:t>2/</w:t>
-            </w:r>
-            <w:r>
-              <w:rPr>
-                <w:rFonts w:ascii="Abyssinica SIL" w:hAnsi="Abyssinica SIL" w:cs="Abyssinica SIL"/>
-                <w:sz w:val="28"/>
-                <w:szCs w:val="28"/>
-              </w:rPr>
-              <w:t>…</w:t>
+              <w:t>2/…</w:t>
             </w:r>
           </w:p>
           <w:p>
@@ -20555,15 +20593,7 @@
                 <w:sz w:val="28"/>
                 <w:szCs w:val="28"/>
               </w:rPr>
-              <w:t>3/</w:t>
-            </w:r>
-            <w:r>
-              <w:rPr>
-                <w:rFonts w:ascii="Abyssinica SIL" w:hAnsi="Abyssinica SIL" w:cs="Abyssinica SIL"/>
-                <w:sz w:val="28"/>
-                <w:szCs w:val="28"/>
-              </w:rPr>
-              <w:t>…</w:t>
+              <w:t>3/…</w:t>
             </w:r>
           </w:p>
           <w:p>
@@ -20581,15 +20611,7 @@
                 <w:sz w:val="28"/>
                 <w:szCs w:val="28"/>
               </w:rPr>
-              <w:t>4/</w:t>
-            </w:r>
-            <w:r>
-              <w:rPr>
-                <w:rFonts w:ascii="Abyssinica SIL" w:hAnsi="Abyssinica SIL" w:cs="Abyssinica SIL"/>
-                <w:sz w:val="28"/>
-                <w:szCs w:val="28"/>
-              </w:rPr>
-              <w:t>…</w:t>
+              <w:t>4/…</w:t>
             </w:r>
           </w:p>
           <w:p>
@@ -20630,15 +20652,7 @@
                 <w:sz w:val="28"/>
                 <w:szCs w:val="28"/>
               </w:rPr>
-              <w:t>1</w:t>
-            </w:r>
-            <w:r>
-              <w:rPr>
-                <w:rFonts w:ascii="Abyssinica SIL" w:hAnsi="Abyssinica SIL" w:cs="Abyssinica SIL"/>
-                <w:sz w:val="28"/>
-                <w:szCs w:val="28"/>
-              </w:rPr>
-              <w:t>)…</w:t>
+              <w:t>1)…</w:t>
             </w:r>
           </w:p>
           <w:p>
@@ -20656,15 +20670,7 @@
                 <w:sz w:val="28"/>
                 <w:szCs w:val="28"/>
               </w:rPr>
-              <w:t>2</w:t>
-            </w:r>
-            <w:r>
-              <w:rPr>
-                <w:rFonts w:ascii="Abyssinica SIL" w:hAnsi="Abyssinica SIL" w:cs="Abyssinica SIL"/>
-                <w:sz w:val="28"/>
-                <w:szCs w:val="28"/>
-              </w:rPr>
-              <w:t>)…</w:t>
+              <w:t>2)…</w:t>
             </w:r>
           </w:p>
           <w:p>
@@ -20682,15 +20688,7 @@
                 <w:sz w:val="28"/>
                 <w:szCs w:val="28"/>
               </w:rPr>
-              <w:t>3</w:t>
-            </w:r>
-            <w:r>
-              <w:rPr>
-                <w:rFonts w:ascii="Abyssinica SIL" w:hAnsi="Abyssinica SIL" w:cs="Abyssinica SIL"/>
-                <w:sz w:val="28"/>
-                <w:szCs w:val="28"/>
-              </w:rPr>
-              <w:t>)…</w:t>
+              <w:t>3)…</w:t>
             </w:r>
           </w:p>
           <w:p>
@@ -20708,15 +20706,7 @@
                 <w:sz w:val="28"/>
                 <w:szCs w:val="28"/>
               </w:rPr>
-              <w:t>4</w:t>
-            </w:r>
-            <w:r>
-              <w:rPr>
-                <w:rFonts w:ascii="Abyssinica SIL" w:hAnsi="Abyssinica SIL" w:cs="Abyssinica SIL"/>
-                <w:sz w:val="28"/>
-                <w:szCs w:val="28"/>
-              </w:rPr>
-              <w:t>)…</w:t>
+              <w:t>4)…</w:t>
             </w:r>
           </w:p>
           <w:p>
@@ -49357,7 +49347,7 @@
 </file>
 
 <file path=customXml/itemProps1.xml><?xml version="1.0" encoding="utf-8"?>
-<ds:datastoreItem xmlns:ds="http://schemas.openxmlformats.org/officeDocument/2006/customXml" ds:itemID="{3B88ECA3-732C-4339-A208-1C47A7426602}">
+<ds:datastoreItem xmlns:ds="http://schemas.openxmlformats.org/officeDocument/2006/customXml" ds:itemID="{0CA0E766-D33F-4459-9C48-2AE5FBC50DE5}">
   <ds:schemaRefs>
     <ds:schemaRef ds:uri="http://schemas.openxmlformats.org/officeDocument/2006/bibliography"/>
   </ds:schemaRefs>

</xml_diff>